<commit_message>
edited user manual and refactor clerk
</commit_message>
<xml_diff>
--- a/user manual.docx
+++ b/user manual.docx
@@ -1938,106 +1938,10 @@
       <w:pPr>
         <w:rPr>
           <w:rFonts w:asciiTheme="majorHAnsi" w:hAnsiTheme="majorHAnsi" w:cs="Times New Roman"/>
-          <w:szCs w:val="24"/>
-        </w:rPr>
-      </w:pPr>
-    </w:p>
-    <w:p>
-      <w:pPr>
-        <w:rPr>
-          <w:rFonts w:asciiTheme="majorHAnsi" w:hAnsiTheme="majorHAnsi" w:cs="Times New Roman"/>
-          <w:szCs w:val="24"/>
-        </w:rPr>
-      </w:pPr>
-    </w:p>
-    <w:p>
-      <w:pPr>
-        <w:rPr>
-          <w:rFonts w:asciiTheme="majorHAnsi" w:hAnsiTheme="majorHAnsi" w:cs="Times New Roman"/>
-          <w:szCs w:val="24"/>
-        </w:rPr>
-      </w:pPr>
-    </w:p>
-    <w:p>
-      <w:pPr>
-        <w:rPr>
-          <w:rFonts w:asciiTheme="majorHAnsi" w:hAnsiTheme="majorHAnsi" w:cs="Times New Roman"/>
-          <w:szCs w:val="24"/>
-        </w:rPr>
-      </w:pPr>
-    </w:p>
-    <w:p>
-      <w:pPr>
-        <w:rPr>
-          <w:rFonts w:asciiTheme="majorHAnsi" w:hAnsiTheme="majorHAnsi" w:cs="Times New Roman"/>
-          <w:szCs w:val="24"/>
-        </w:rPr>
-      </w:pPr>
-    </w:p>
-    <w:p>
-      <w:pPr>
-        <w:rPr>
-          <w:rFonts w:asciiTheme="majorHAnsi" w:hAnsiTheme="majorHAnsi" w:cs="Times New Roman"/>
-          <w:szCs w:val="24"/>
-        </w:rPr>
-      </w:pPr>
-    </w:p>
-    <w:p>
-      <w:pPr>
-        <w:rPr>
-          <w:rFonts w:asciiTheme="majorHAnsi" w:hAnsiTheme="majorHAnsi" w:cs="Times New Roman"/>
-          <w:szCs w:val="24"/>
-        </w:rPr>
-      </w:pPr>
-    </w:p>
-    <w:p>
-      <w:pPr>
-        <w:rPr>
-          <w:rFonts w:asciiTheme="majorHAnsi" w:hAnsiTheme="majorHAnsi" w:cs="Times New Roman"/>
-          <w:szCs w:val="24"/>
-        </w:rPr>
-      </w:pPr>
-    </w:p>
-    <w:p>
-      <w:pPr>
-        <w:rPr>
-          <w:rFonts w:asciiTheme="majorHAnsi" w:hAnsiTheme="majorHAnsi" w:cs="Times New Roman"/>
-          <w:szCs w:val="24"/>
-        </w:rPr>
-      </w:pPr>
-    </w:p>
-    <w:p>
-      <w:pPr>
-        <w:rPr>
-          <w:rFonts w:asciiTheme="majorHAnsi" w:hAnsiTheme="majorHAnsi" w:cs="Times New Roman"/>
-          <w:szCs w:val="24"/>
-        </w:rPr>
-      </w:pPr>
-    </w:p>
-    <w:p>
-      <w:pPr>
-        <w:rPr>
-          <w:rFonts w:asciiTheme="majorHAnsi" w:hAnsiTheme="majorHAnsi" w:cs="Times New Roman"/>
-          <w:szCs w:val="24"/>
-        </w:rPr>
-      </w:pPr>
-    </w:p>
-    <w:p>
-      <w:pPr>
-        <w:rPr>
-          <w:rFonts w:asciiTheme="majorHAnsi" w:hAnsiTheme="majorHAnsi" w:cs="Times New Roman"/>
           <w:sz w:val="20"/>
           <w:szCs w:val="20"/>
         </w:rPr>
       </w:pPr>
-      <w:r>
-        <w:rPr>
-          <w:rFonts w:asciiTheme="majorHAnsi" w:hAnsiTheme="majorHAnsi" w:cs="Times New Roman"/>
-          <w:sz w:val="20"/>
-          <w:szCs w:val="20"/>
-        </w:rPr>
-        <w:t>If you are having difficulties viewing our library database system, please contact wngkai.91@gmail.com</w:t>
-      </w:r>
     </w:p>
     <w:sectPr>
       <w:pgSz w:w="11906" w:h="16838"/>

</xml_diff>